<commit_message>
Script base de datos
</commit_message>
<xml_diff>
--- a/Articulo Cientifico/Avance-Artículo.docx
+++ b/Articulo Cientifico/Avance-Artículo.docx
@@ -1182,14 +1182,722 @@
       <w:r>
         <w:rPr>
           <w:sz w:val="18"/>
-          <w:lang w:val="es-EC"/>
-        </w:rPr>
-        <w:t>Este artículo presenta una aplicación web progresiva (PWA) desarrollada para permitir el registro de asistencia ya sea manera online u offline. La herramienta está diseñada para usuarios que deseen llevar un control de su asistencia sin depender de una conexión constante a Internet. La aplicación almacena los datos localmente y los sincroniza automáticamente cuando se restablece la conexión, ofreciendo una solución práctica y accesible para diversos contextos</w:t>
-      </w:r>
-      <w:r>
-        <w:rPr>
-          <w:sz w:val="18"/>
-          <w:lang w:val="es-EC"/>
+        </w:rPr>
+        <w:t xml:space="preserve">Este </w:t>
+      </w:r>
+      <w:proofErr w:type="spellStart"/>
+      <w:r>
+        <w:rPr>
+          <w:sz w:val="18"/>
+        </w:rPr>
+        <w:t>artículo</w:t>
+      </w:r>
+      <w:proofErr w:type="spellEnd"/>
+      <w:r>
+        <w:rPr>
+          <w:sz w:val="18"/>
+        </w:rPr>
+        <w:t xml:space="preserve"> </w:t>
+      </w:r>
+      <w:proofErr w:type="spellStart"/>
+      <w:r>
+        <w:rPr>
+          <w:sz w:val="18"/>
+        </w:rPr>
+        <w:t>presenta</w:t>
+      </w:r>
+      <w:proofErr w:type="spellEnd"/>
+      <w:r>
+        <w:rPr>
+          <w:sz w:val="18"/>
+        </w:rPr>
+        <w:t xml:space="preserve"> </w:t>
+      </w:r>
+      <w:proofErr w:type="spellStart"/>
+      <w:r>
+        <w:rPr>
+          <w:sz w:val="18"/>
+        </w:rPr>
+        <w:t>una</w:t>
+      </w:r>
+      <w:proofErr w:type="spellEnd"/>
+      <w:r>
+        <w:rPr>
+          <w:sz w:val="18"/>
+        </w:rPr>
+        <w:t xml:space="preserve"> </w:t>
+      </w:r>
+      <w:proofErr w:type="spellStart"/>
+      <w:r>
+        <w:rPr>
+          <w:sz w:val="18"/>
+        </w:rPr>
+        <w:t>aplicación</w:t>
+      </w:r>
+      <w:proofErr w:type="spellEnd"/>
+      <w:r>
+        <w:rPr>
+          <w:sz w:val="18"/>
+        </w:rPr>
+        <w:t xml:space="preserve"> web </w:t>
+      </w:r>
+      <w:proofErr w:type="spellStart"/>
+      <w:r>
+        <w:rPr>
+          <w:sz w:val="18"/>
+        </w:rPr>
+        <w:t>progresiva</w:t>
+      </w:r>
+      <w:proofErr w:type="spellEnd"/>
+      <w:r>
+        <w:rPr>
+          <w:sz w:val="18"/>
+        </w:rPr>
+        <w:t xml:space="preserve"> (PWA) </w:t>
+      </w:r>
+      <w:proofErr w:type="spellStart"/>
+      <w:r>
+        <w:rPr>
+          <w:sz w:val="18"/>
+        </w:rPr>
+        <w:t>orientada</w:t>
+      </w:r>
+      <w:proofErr w:type="spellEnd"/>
+      <w:r>
+        <w:rPr>
+          <w:sz w:val="18"/>
+        </w:rPr>
+        <w:t xml:space="preserve"> al </w:t>
+      </w:r>
+      <w:proofErr w:type="spellStart"/>
+      <w:r>
+        <w:rPr>
+          <w:sz w:val="18"/>
+        </w:rPr>
+        <w:t>registro</w:t>
+      </w:r>
+      <w:proofErr w:type="spellEnd"/>
+      <w:r>
+        <w:rPr>
+          <w:sz w:val="18"/>
+        </w:rPr>
+        <w:t xml:space="preserve"> y consulta de </w:t>
+      </w:r>
+      <w:proofErr w:type="spellStart"/>
+      <w:r>
+        <w:rPr>
+          <w:sz w:val="18"/>
+        </w:rPr>
+        <w:t>asistencias</w:t>
+      </w:r>
+      <w:proofErr w:type="spellEnd"/>
+      <w:r>
+        <w:rPr>
+          <w:sz w:val="18"/>
+        </w:rPr>
+        <w:t xml:space="preserve"> </w:t>
+      </w:r>
+      <w:proofErr w:type="spellStart"/>
+      <w:r>
+        <w:rPr>
+          <w:sz w:val="18"/>
+        </w:rPr>
+        <w:t>académicas</w:t>
+      </w:r>
+      <w:proofErr w:type="spellEnd"/>
+      <w:r>
+        <w:rPr>
+          <w:sz w:val="18"/>
+        </w:rPr>
+        <w:t xml:space="preserve">, con </w:t>
+      </w:r>
+      <w:proofErr w:type="spellStart"/>
+      <w:r>
+        <w:rPr>
+          <w:sz w:val="18"/>
+        </w:rPr>
+        <w:t>énfasis</w:t>
+      </w:r>
+      <w:proofErr w:type="spellEnd"/>
+      <w:r>
+        <w:rPr>
+          <w:sz w:val="18"/>
+        </w:rPr>
+        <w:t xml:space="preserve"> </w:t>
+      </w:r>
+      <w:proofErr w:type="spellStart"/>
+      <w:r>
+        <w:rPr>
+          <w:sz w:val="18"/>
+        </w:rPr>
+        <w:t>en</w:t>
+      </w:r>
+      <w:proofErr w:type="spellEnd"/>
+      <w:r>
+        <w:rPr>
+          <w:sz w:val="18"/>
+        </w:rPr>
+        <w:t xml:space="preserve"> la </w:t>
+      </w:r>
+      <w:proofErr w:type="spellStart"/>
+      <w:r>
+        <w:rPr>
+          <w:sz w:val="18"/>
+        </w:rPr>
+        <w:t>experiencia</w:t>
+      </w:r>
+      <w:proofErr w:type="spellEnd"/>
+      <w:r>
+        <w:rPr>
+          <w:sz w:val="18"/>
+        </w:rPr>
+        <w:t xml:space="preserve"> de </w:t>
+      </w:r>
+      <w:proofErr w:type="spellStart"/>
+      <w:r>
+        <w:rPr>
+          <w:sz w:val="18"/>
+        </w:rPr>
+        <w:t>usuario</w:t>
+      </w:r>
+      <w:proofErr w:type="spellEnd"/>
+      <w:r>
+        <w:rPr>
+          <w:sz w:val="18"/>
+        </w:rPr>
+        <w:t xml:space="preserve">, </w:t>
+      </w:r>
+      <w:proofErr w:type="spellStart"/>
+      <w:r>
+        <w:rPr>
+          <w:sz w:val="18"/>
+        </w:rPr>
+        <w:t>accesibilidad</w:t>
+      </w:r>
+      <w:proofErr w:type="spellEnd"/>
+      <w:r>
+        <w:rPr>
+          <w:sz w:val="18"/>
+        </w:rPr>
+        <w:t xml:space="preserve"> y </w:t>
+      </w:r>
+      <w:proofErr w:type="spellStart"/>
+      <w:r>
+        <w:rPr>
+          <w:sz w:val="18"/>
+        </w:rPr>
+        <w:t>facilidad</w:t>
+      </w:r>
+      <w:proofErr w:type="spellEnd"/>
+      <w:r>
+        <w:rPr>
+          <w:sz w:val="18"/>
+        </w:rPr>
+        <w:t xml:space="preserve"> de </w:t>
+      </w:r>
+      <w:proofErr w:type="spellStart"/>
+      <w:r>
+        <w:rPr>
+          <w:sz w:val="18"/>
+        </w:rPr>
+        <w:t>instalación</w:t>
+      </w:r>
+      <w:proofErr w:type="spellEnd"/>
+      <w:r>
+        <w:rPr>
+          <w:sz w:val="18"/>
+        </w:rPr>
+        <w:t xml:space="preserve"> </w:t>
+      </w:r>
+      <w:proofErr w:type="spellStart"/>
+      <w:r>
+        <w:rPr>
+          <w:sz w:val="18"/>
+        </w:rPr>
+        <w:t>en</w:t>
+      </w:r>
+      <w:proofErr w:type="spellEnd"/>
+      <w:r>
+        <w:rPr>
+          <w:sz w:val="18"/>
+        </w:rPr>
+        <w:t xml:space="preserve"> </w:t>
+      </w:r>
+      <w:proofErr w:type="spellStart"/>
+      <w:r>
+        <w:rPr>
+          <w:sz w:val="18"/>
+        </w:rPr>
+        <w:t>dispositivos</w:t>
+      </w:r>
+      <w:proofErr w:type="spellEnd"/>
+      <w:r>
+        <w:rPr>
+          <w:sz w:val="18"/>
+        </w:rPr>
+        <w:t xml:space="preserve">. </w:t>
+      </w:r>
+      <w:proofErr w:type="spellStart"/>
+      <w:r>
+        <w:rPr>
+          <w:sz w:val="18"/>
+        </w:rPr>
+        <w:t>Desarrollada</w:t>
+      </w:r>
+      <w:proofErr w:type="spellEnd"/>
+      <w:r>
+        <w:rPr>
+          <w:sz w:val="18"/>
+        </w:rPr>
+        <w:t xml:space="preserve"> con </w:t>
+      </w:r>
+      <w:proofErr w:type="spellStart"/>
+      <w:r>
+        <w:rPr>
+          <w:sz w:val="18"/>
+        </w:rPr>
+        <w:t>tecnologías</w:t>
+      </w:r>
+      <w:proofErr w:type="spellEnd"/>
+      <w:r>
+        <w:rPr>
+          <w:sz w:val="18"/>
+        </w:rPr>
+        <w:t xml:space="preserve"> web </w:t>
+      </w:r>
+      <w:proofErr w:type="spellStart"/>
+      <w:r>
+        <w:rPr>
+          <w:sz w:val="18"/>
+        </w:rPr>
+        <w:t>estándar</w:t>
+      </w:r>
+      <w:proofErr w:type="spellEnd"/>
+      <w:r>
+        <w:rPr>
+          <w:sz w:val="18"/>
+        </w:rPr>
+        <w:t xml:space="preserve">, la </w:t>
+      </w:r>
+      <w:proofErr w:type="spellStart"/>
+      <w:r>
+        <w:rPr>
+          <w:sz w:val="18"/>
+        </w:rPr>
+        <w:t>solución</w:t>
+      </w:r>
+      <w:proofErr w:type="spellEnd"/>
+      <w:r>
+        <w:rPr>
+          <w:sz w:val="18"/>
+        </w:rPr>
+        <w:t xml:space="preserve"> </w:t>
+      </w:r>
+      <w:proofErr w:type="spellStart"/>
+      <w:r>
+        <w:rPr>
+          <w:sz w:val="18"/>
+        </w:rPr>
+        <w:t>permite</w:t>
+      </w:r>
+      <w:proofErr w:type="spellEnd"/>
+      <w:r>
+        <w:rPr>
+          <w:sz w:val="18"/>
+        </w:rPr>
+        <w:t xml:space="preserve"> </w:t>
+      </w:r>
+      <w:proofErr w:type="spellStart"/>
+      <w:r>
+        <w:rPr>
+          <w:sz w:val="18"/>
+        </w:rPr>
+        <w:t>gestionar</w:t>
+      </w:r>
+      <w:proofErr w:type="spellEnd"/>
+      <w:r>
+        <w:rPr>
+          <w:sz w:val="18"/>
+        </w:rPr>
+        <w:t xml:space="preserve"> </w:t>
+      </w:r>
+      <w:proofErr w:type="spellStart"/>
+      <w:r>
+        <w:rPr>
+          <w:sz w:val="18"/>
+        </w:rPr>
+        <w:t>materias</w:t>
+      </w:r>
+      <w:proofErr w:type="spellEnd"/>
+      <w:r>
+        <w:rPr>
+          <w:sz w:val="18"/>
+        </w:rPr>
+        <w:t xml:space="preserve">, </w:t>
+      </w:r>
+      <w:proofErr w:type="spellStart"/>
+      <w:r>
+        <w:rPr>
+          <w:sz w:val="18"/>
+        </w:rPr>
+        <w:t>controlar</w:t>
+      </w:r>
+      <w:proofErr w:type="spellEnd"/>
+      <w:r>
+        <w:rPr>
+          <w:sz w:val="18"/>
+        </w:rPr>
+        <w:t xml:space="preserve"> </w:t>
+      </w:r>
+      <w:proofErr w:type="spellStart"/>
+      <w:r>
+        <w:rPr>
+          <w:sz w:val="18"/>
+        </w:rPr>
+        <w:t>asistencias</w:t>
+      </w:r>
+      <w:proofErr w:type="spellEnd"/>
+      <w:r>
+        <w:rPr>
+          <w:sz w:val="18"/>
+        </w:rPr>
+        <w:t xml:space="preserve"> y </w:t>
+      </w:r>
+      <w:proofErr w:type="spellStart"/>
+      <w:r>
+        <w:rPr>
+          <w:sz w:val="18"/>
+        </w:rPr>
+        <w:t>consultar</w:t>
+      </w:r>
+      <w:proofErr w:type="spellEnd"/>
+      <w:r>
+        <w:rPr>
+          <w:sz w:val="18"/>
+        </w:rPr>
+        <w:t xml:space="preserve"> </w:t>
+      </w:r>
+      <w:proofErr w:type="spellStart"/>
+      <w:r>
+        <w:rPr>
+          <w:sz w:val="18"/>
+        </w:rPr>
+        <w:t>resúmenes</w:t>
+      </w:r>
+      <w:proofErr w:type="spellEnd"/>
+      <w:r>
+        <w:rPr>
+          <w:sz w:val="18"/>
+        </w:rPr>
+        <w:t xml:space="preserve">, </w:t>
+      </w:r>
+      <w:proofErr w:type="spellStart"/>
+      <w:r>
+        <w:rPr>
+          <w:sz w:val="18"/>
+        </w:rPr>
+        <w:t>todo</w:t>
+      </w:r>
+      <w:proofErr w:type="spellEnd"/>
+      <w:r>
+        <w:rPr>
+          <w:sz w:val="18"/>
+        </w:rPr>
+        <w:t xml:space="preserve"> </w:t>
+      </w:r>
+      <w:proofErr w:type="spellStart"/>
+      <w:r>
+        <w:rPr>
+          <w:sz w:val="18"/>
+        </w:rPr>
+        <w:t>respaldado</w:t>
+      </w:r>
+      <w:proofErr w:type="spellEnd"/>
+      <w:r>
+        <w:rPr>
+          <w:sz w:val="18"/>
+        </w:rPr>
+        <w:t xml:space="preserve"> </w:t>
+      </w:r>
+      <w:proofErr w:type="spellStart"/>
+      <w:r>
+        <w:rPr>
+          <w:sz w:val="18"/>
+        </w:rPr>
+        <w:t>por</w:t>
+      </w:r>
+      <w:proofErr w:type="spellEnd"/>
+      <w:r>
+        <w:rPr>
+          <w:sz w:val="18"/>
+        </w:rPr>
+        <w:t xml:space="preserve"> un </w:t>
+      </w:r>
+      <w:proofErr w:type="spellStart"/>
+      <w:r>
+        <w:rPr>
+          <w:sz w:val="18"/>
+        </w:rPr>
+        <w:t>servidor</w:t>
+      </w:r>
+      <w:proofErr w:type="spellEnd"/>
+      <w:r>
+        <w:rPr>
+          <w:sz w:val="18"/>
+        </w:rPr>
+        <w:t xml:space="preserve"> PHP y </w:t>
+      </w:r>
+      <w:proofErr w:type="spellStart"/>
+      <w:r>
+        <w:rPr>
+          <w:sz w:val="18"/>
+        </w:rPr>
+        <w:t>una</w:t>
+      </w:r>
+      <w:proofErr w:type="spellEnd"/>
+      <w:r>
+        <w:rPr>
+          <w:sz w:val="18"/>
+        </w:rPr>
+        <w:t xml:space="preserve"> base de </w:t>
+      </w:r>
+      <w:proofErr w:type="spellStart"/>
+      <w:r>
+        <w:rPr>
+          <w:sz w:val="18"/>
+        </w:rPr>
+        <w:t>datos</w:t>
+      </w:r>
+      <w:proofErr w:type="spellEnd"/>
+      <w:r>
+        <w:rPr>
+          <w:sz w:val="18"/>
+        </w:rPr>
+        <w:t xml:space="preserve"> MySQL. La </w:t>
+      </w:r>
+      <w:proofErr w:type="spellStart"/>
+      <w:r>
+        <w:rPr>
+          <w:sz w:val="18"/>
+        </w:rPr>
+        <w:t>aplicación</w:t>
+      </w:r>
+      <w:proofErr w:type="spellEnd"/>
+      <w:r>
+        <w:rPr>
+          <w:sz w:val="18"/>
+        </w:rPr>
+        <w:t xml:space="preserve"> es </w:t>
+      </w:r>
+      <w:proofErr w:type="spellStart"/>
+      <w:r>
+        <w:rPr>
+          <w:sz w:val="18"/>
+        </w:rPr>
+        <w:t>instalable</w:t>
+      </w:r>
+      <w:proofErr w:type="spellEnd"/>
+      <w:r>
+        <w:rPr>
+          <w:sz w:val="18"/>
+        </w:rPr>
+        <w:t xml:space="preserve"> </w:t>
+      </w:r>
+      <w:proofErr w:type="spellStart"/>
+      <w:r>
+        <w:rPr>
+          <w:sz w:val="18"/>
+        </w:rPr>
+        <w:t>en</w:t>
+      </w:r>
+      <w:proofErr w:type="spellEnd"/>
+      <w:r>
+        <w:rPr>
+          <w:sz w:val="18"/>
+        </w:rPr>
+        <w:t xml:space="preserve"> </w:t>
+      </w:r>
+      <w:proofErr w:type="spellStart"/>
+      <w:r>
+        <w:rPr>
+          <w:sz w:val="18"/>
+        </w:rPr>
+        <w:t>dispositivos</w:t>
+      </w:r>
+      <w:proofErr w:type="spellEnd"/>
+      <w:r>
+        <w:rPr>
+          <w:sz w:val="18"/>
+        </w:rPr>
+        <w:t xml:space="preserve"> gracias al </w:t>
+      </w:r>
+      <w:proofErr w:type="spellStart"/>
+      <w:r>
+        <w:rPr>
+          <w:sz w:val="18"/>
+        </w:rPr>
+        <w:t>uso</w:t>
+      </w:r>
+      <w:proofErr w:type="spellEnd"/>
+      <w:r>
+        <w:rPr>
+          <w:sz w:val="18"/>
+        </w:rPr>
+        <w:t xml:space="preserve"> de </w:t>
+      </w:r>
+      <w:proofErr w:type="spellStart"/>
+      <w:proofErr w:type="gramStart"/>
+      <w:r>
+        <w:rPr>
+          <w:sz w:val="18"/>
+        </w:rPr>
+        <w:t>manifest.json</w:t>
+      </w:r>
+      <w:proofErr w:type="spellEnd"/>
+      <w:proofErr w:type="gramEnd"/>
+      <w:r>
+        <w:rPr>
+          <w:sz w:val="18"/>
+        </w:rPr>
+        <w:t xml:space="preserve">, </w:t>
+      </w:r>
+      <w:proofErr w:type="spellStart"/>
+      <w:r>
+        <w:rPr>
+          <w:sz w:val="18"/>
+        </w:rPr>
+        <w:t>ofreciendo</w:t>
+      </w:r>
+      <w:proofErr w:type="spellEnd"/>
+      <w:r>
+        <w:rPr>
+          <w:sz w:val="18"/>
+        </w:rPr>
+        <w:t xml:space="preserve"> </w:t>
+      </w:r>
+      <w:proofErr w:type="spellStart"/>
+      <w:r>
+        <w:rPr>
+          <w:sz w:val="18"/>
+        </w:rPr>
+        <w:t>una</w:t>
+      </w:r>
+      <w:proofErr w:type="spellEnd"/>
+      <w:r>
+        <w:rPr>
+          <w:sz w:val="18"/>
+        </w:rPr>
+        <w:t xml:space="preserve"> </w:t>
+      </w:r>
+      <w:proofErr w:type="spellStart"/>
+      <w:r>
+        <w:rPr>
+          <w:sz w:val="18"/>
+        </w:rPr>
+        <w:t>alternativa</w:t>
+      </w:r>
+      <w:proofErr w:type="spellEnd"/>
+      <w:r>
+        <w:rPr>
+          <w:sz w:val="18"/>
+        </w:rPr>
+        <w:t xml:space="preserve"> moderna y </w:t>
+      </w:r>
+      <w:proofErr w:type="spellStart"/>
+      <w:r>
+        <w:rPr>
+          <w:sz w:val="18"/>
+        </w:rPr>
+        <w:t>eficiente</w:t>
+      </w:r>
+      <w:proofErr w:type="spellEnd"/>
+      <w:r>
+        <w:rPr>
+          <w:sz w:val="18"/>
+        </w:rPr>
+        <w:t xml:space="preserve"> para </w:t>
+      </w:r>
+      <w:proofErr w:type="spellStart"/>
+      <w:r>
+        <w:rPr>
+          <w:sz w:val="18"/>
+        </w:rPr>
+        <w:t>el</w:t>
+      </w:r>
+      <w:proofErr w:type="spellEnd"/>
+      <w:r>
+        <w:rPr>
+          <w:sz w:val="18"/>
+        </w:rPr>
+        <w:t xml:space="preserve"> control de </w:t>
+      </w:r>
+      <w:proofErr w:type="spellStart"/>
+      <w:r>
+        <w:rPr>
+          <w:sz w:val="18"/>
+        </w:rPr>
+        <w:t>asistencia</w:t>
+      </w:r>
+      <w:proofErr w:type="spellEnd"/>
+      <w:r>
+        <w:rPr>
+          <w:sz w:val="18"/>
+        </w:rPr>
+        <w:t xml:space="preserve"> </w:t>
+      </w:r>
+      <w:proofErr w:type="spellStart"/>
+      <w:r>
+        <w:rPr>
+          <w:sz w:val="18"/>
+        </w:rPr>
+        <w:t>en</w:t>
+      </w:r>
+      <w:proofErr w:type="spellEnd"/>
+      <w:r>
+        <w:rPr>
+          <w:sz w:val="18"/>
+        </w:rPr>
+        <w:t xml:space="preserve"> </w:t>
+      </w:r>
+      <w:proofErr w:type="spellStart"/>
+      <w:r>
+        <w:rPr>
+          <w:sz w:val="18"/>
+        </w:rPr>
+        <w:t>entornos</w:t>
+      </w:r>
+      <w:proofErr w:type="spellEnd"/>
+      <w:r>
+        <w:rPr>
+          <w:sz w:val="18"/>
+        </w:rPr>
+        <w:t xml:space="preserve"> </w:t>
+      </w:r>
+      <w:proofErr w:type="spellStart"/>
+      <w:r>
+        <w:rPr>
+          <w:sz w:val="18"/>
+        </w:rPr>
+        <w:t>educativos</w:t>
+      </w:r>
+      <w:proofErr w:type="spellEnd"/>
+      <w:r>
+        <w:rPr>
+          <w:sz w:val="18"/>
+        </w:rPr>
+        <w:t xml:space="preserve"> y </w:t>
+      </w:r>
+      <w:proofErr w:type="spellStart"/>
+      <w:r>
+        <w:rPr>
+          <w:sz w:val="18"/>
+        </w:rPr>
+        <w:t>organizacionales</w:t>
+      </w:r>
+      <w:proofErr w:type="spellEnd"/>
+      <w:r>
+        <w:rPr>
+          <w:sz w:val="18"/>
         </w:rPr>
         <w:t>.</w:t>
       </w:r>
@@ -1229,12 +1937,89 @@
         </w:rPr>
         <w:t xml:space="preserve"> </w:t>
       </w:r>
-      <w:r>
-        <w:rPr>
-          <w:sz w:val="18"/>
-          <w:lang w:val="es-EC"/>
-        </w:rPr>
-        <w:t>Aplicación web progresiva, PWA, asistencia offline, almacenamiento local, service worker</w:t>
+      <w:proofErr w:type="spellStart"/>
+      <w:r>
+        <w:rPr>
+          <w:sz w:val="18"/>
+        </w:rPr>
+        <w:t>Aplicación</w:t>
+      </w:r>
+      <w:proofErr w:type="spellEnd"/>
+      <w:r>
+        <w:rPr>
+          <w:sz w:val="18"/>
+        </w:rPr>
+        <w:t xml:space="preserve"> web </w:t>
+      </w:r>
+      <w:proofErr w:type="spellStart"/>
+      <w:r>
+        <w:rPr>
+          <w:sz w:val="18"/>
+        </w:rPr>
+        <w:t>progresiva</w:t>
+      </w:r>
+      <w:proofErr w:type="spellEnd"/>
+      <w:r>
+        <w:rPr>
+          <w:sz w:val="18"/>
+        </w:rPr>
+        <w:t xml:space="preserve">, PWA, </w:t>
+      </w:r>
+      <w:proofErr w:type="spellStart"/>
+      <w:r>
+        <w:rPr>
+          <w:sz w:val="18"/>
+        </w:rPr>
+        <w:t>registro</w:t>
+      </w:r>
+      <w:proofErr w:type="spellEnd"/>
+      <w:r>
+        <w:rPr>
+          <w:sz w:val="18"/>
+        </w:rPr>
+        <w:t xml:space="preserve"> de </w:t>
+      </w:r>
+      <w:proofErr w:type="spellStart"/>
+      <w:r>
+        <w:rPr>
+          <w:sz w:val="18"/>
+        </w:rPr>
+        <w:t>asistencia</w:t>
+      </w:r>
+      <w:proofErr w:type="spellEnd"/>
+      <w:r>
+        <w:rPr>
+          <w:sz w:val="18"/>
+        </w:rPr>
+        <w:t xml:space="preserve">, PHP, MySQL, </w:t>
+      </w:r>
+      <w:proofErr w:type="spellStart"/>
+      <w:r>
+        <w:rPr>
+          <w:sz w:val="18"/>
+        </w:rPr>
+        <w:t>instalable</w:t>
+      </w:r>
+      <w:proofErr w:type="spellEnd"/>
+      <w:r>
+        <w:rPr>
+          <w:sz w:val="18"/>
+        </w:rPr>
+        <w:t xml:space="preserve">, </w:t>
+      </w:r>
+      <w:proofErr w:type="spellStart"/>
+      <w:r>
+        <w:rPr>
+          <w:sz w:val="18"/>
+        </w:rPr>
+        <w:t>educación</w:t>
+      </w:r>
+      <w:proofErr w:type="spellEnd"/>
+      <w:r>
+        <w:rPr>
+          <w:sz w:val="18"/>
+        </w:rPr>
+        <w:t xml:space="preserve"> digital</w:t>
       </w:r>
     </w:p>
     <w:p>
@@ -1368,7 +2153,7 @@
         <w:rPr>
           <w:lang w:val="es-EC"/>
         </w:rPr>
-        <w:t>El registro de asistencia es una actividad común en diversos ámbitos, desde entornos educativos hasta laborales. Sin embargo, muchas soluciones existentes requieren una conexión constante a Internet o presentan interfaces complejas que pueden resultar poco prácticas para usuarios que buscan una herramienta sencilla y accesible.</w:t>
+        <w:t>El control de asistencia es una tarea fundamental en múltiples contextos, especialmente en instituciones educativas y organizaciones. Las soluciones tradicionales suelen estar limitadas a plataformas específicas o requieren instalaciones complejas. Frente a ello, las aplicaciones web progresivas (PWA) permiten ofrecer una experiencia de usuario consistente y multiplataforma, directamente desde el navegador, y facilitan la instalación de la aplicación en el dispositivo para un acceso más rápido y directo.</w:t>
       </w:r>
     </w:p>
     <w:p>
@@ -1385,30 +2170,47 @@
         <w:rPr>
           <w:lang w:val="es-EC"/>
         </w:rPr>
-        <w:t xml:space="preserve">Existen aplicaciones como Jibble que ofrecen funcionalidades avanzadas de registro de asistencia, incluyendo modos offline, reconocimiento facial y geolocalización. No obstante, estas soluciones suelen estar orientadas a organizaciones y pueden incluir costos asociados o interfaces con múltiples módulos que pueden resultar abrumadores para usuarios individuales.  </w:t>
-      </w:r>
-    </w:p>
-    <w:p>
-      <w:pPr>
-        <w:pStyle w:val="Textoindependiente"/>
-        <w:spacing w:before="1"/>
-        <w:ind w:right="143" w:firstLine="284"/>
-        <w:jc w:val="both"/>
-        <w:rPr>
-          <w:lang w:val="es-EC"/>
-        </w:rPr>
-      </w:pPr>
-      <w:r>
-        <w:rPr>
-          <w:lang w:val="es-EC"/>
-        </w:rPr>
-        <w:t>En este contexto, se desarrolló una aplicación web progresiva (PWA) que permite a un usuario registrar su asistencia de manera offline, rápida, con una interfaz simple y sin costos asociados. La aplicación está diseñada para ser utilizada en diversos dispositivos y sistemas operativos, ofreciendo una experiencia de usuario fluida y accesible</w:t>
-      </w:r>
-      <w:r>
-        <w:rPr>
-          <w:lang w:val="es-EC"/>
-        </w:rPr>
-        <w:t>.</w:t>
+        <w:t xml:space="preserve">Este trabajo presenta una aplicación web progresiva desarrollada con PHP y </w:t>
+      </w:r>
+      <w:r>
+        <w:rPr>
+          <w:lang w:val="es-EC"/>
+        </w:rPr>
+        <w:t xml:space="preserve">una base de datos </w:t>
+      </w:r>
+      <w:r>
+        <w:rPr>
+          <w:lang w:val="es-EC"/>
+        </w:rPr>
+        <w:t xml:space="preserve">MySQL, diseñada para facilitar la gestión de materias y el registro de asistencias. A diferencia de soluciones comerciales como </w:t>
+      </w:r>
+      <w:proofErr w:type="spellStart"/>
+      <w:r>
+        <w:rPr>
+          <w:lang w:val="es-EC"/>
+        </w:rPr>
+        <w:t>Jibble</w:t>
+      </w:r>
+      <w:proofErr w:type="spellEnd"/>
+      <w:r>
+        <w:rPr>
+          <w:lang w:val="es-EC"/>
+        </w:rPr>
+        <w:t xml:space="preserve"> o </w:t>
+      </w:r>
+      <w:proofErr w:type="spellStart"/>
+      <w:r>
+        <w:rPr>
+          <w:lang w:val="es-EC"/>
+        </w:rPr>
+        <w:t>Clockify</w:t>
+      </w:r>
+      <w:proofErr w:type="spellEnd"/>
+      <w:r>
+        <w:rPr>
+          <w:lang w:val="es-EC"/>
+        </w:rPr>
+        <w:t>, la propuesta se orienta a la sencillez, el acceso libre y la adaptabilidad a distintos dispositivos y navegadores, sin requerir instalación de software adicional.</w:t>
       </w:r>
     </w:p>
     <w:p>
@@ -1423,9 +2225,19 @@
         </w:tabs>
         <w:spacing w:before="269"/>
       </w:pPr>
-      <w:r>
-        <w:t>Materiales y Métodos</w:t>
-      </w:r>
+      <w:proofErr w:type="spellStart"/>
+      <w:r>
+        <w:t>Materiales</w:t>
+      </w:r>
+      <w:proofErr w:type="spellEnd"/>
+      <w:r>
+        <w:t xml:space="preserve"> y </w:t>
+      </w:r>
+      <w:proofErr w:type="spellStart"/>
+      <w:r>
+        <w:t>Métodos</w:t>
+      </w:r>
+      <w:proofErr w:type="spellEnd"/>
     </w:p>
     <w:p>
       <w:pPr>
@@ -1445,24 +2257,24 @@
           <w:sz w:val="20"/>
         </w:rPr>
       </w:pPr>
+      <w:proofErr w:type="spellStart"/>
       <w:r>
         <w:rPr>
           <w:b/>
           <w:i/>
           <w:sz w:val="20"/>
         </w:rPr>
-        <w:t>Descripción del Sistema</w:t>
-      </w:r>
-    </w:p>
-    <w:p>
-      <w:pPr>
-        <w:pStyle w:val="Textoindependiente"/>
-        <w:ind w:left="0"/>
+        <w:t>Descripción</w:t>
+      </w:r>
+      <w:proofErr w:type="spellEnd"/>
+      <w:r>
         <w:rPr>
           <w:b/>
           <w:i/>
-        </w:rPr>
-      </w:pPr>
+          <w:sz w:val="20"/>
+        </w:rPr>
+        <w:t xml:space="preserve"> del Sistema</w:t>
+      </w:r>
     </w:p>
     <w:p>
       <w:pPr>
@@ -1477,13 +2289,79 @@
         <w:rPr>
           <w:lang w:val="es-EC"/>
         </w:rPr>
-        <w:t>El sistema desarrollado es una aplicación web progresiva (PWA) que permite el registro de asistencia sin necesidad de conexión constante a Internet. La solución está diseñada para ser accesible desde cualquier dispositivo moderno y se apoya en tecnologías web estándar, lo que la hace fácil de implementar y utilizar. A continuación, se describe la estructura y los componentes del sistema, agrupados según su funcionalidad y tecnología utilizada</w:t>
-      </w:r>
-      <w:r>
-        <w:rPr>
-          <w:lang w:val="es-EC"/>
-        </w:rPr>
-        <w:t>.</w:t>
+        <w:t xml:space="preserve">El sistema desarrollado es una aplicación web progresiva (PWA) que permite el registro de asistencia de manera eficiente y accesible desde cualquier dispositivo moderno, ya sea computador de escritorio, portátil, </w:t>
+      </w:r>
+      <w:proofErr w:type="spellStart"/>
+      <w:r>
+        <w:rPr>
+          <w:lang w:val="es-EC"/>
+        </w:rPr>
+        <w:t>tablet</w:t>
+      </w:r>
+      <w:proofErr w:type="spellEnd"/>
+      <w:r>
+        <w:rPr>
+          <w:lang w:val="es-EC"/>
+        </w:rPr>
+        <w:t xml:space="preserve"> o teléfono inteligente. La solución está diseñada bajo principios de usabilidad, </w:t>
+      </w:r>
+      <w:proofErr w:type="spellStart"/>
+      <w:r>
+        <w:rPr>
+          <w:lang w:val="es-EC"/>
+        </w:rPr>
+        <w:t>responsividad</w:t>
+      </w:r>
+      <w:proofErr w:type="spellEnd"/>
+      <w:r>
+        <w:rPr>
+          <w:lang w:val="es-EC"/>
+        </w:rPr>
+        <w:t xml:space="preserve"> y portabilidad, apoyándose en tecnologías web estándar, lo que facilita su implementación, mantenimiento y escalabilidad.</w:t>
+      </w:r>
+    </w:p>
+    <w:p>
+      <w:pPr>
+        <w:pStyle w:val="Textoindependiente"/>
+        <w:ind w:right="134" w:firstLine="284"/>
+        <w:jc w:val="both"/>
+        <w:rPr>
+          <w:lang w:val="es-EC"/>
+        </w:rPr>
+      </w:pPr>
+      <w:r>
+        <w:rPr>
+          <w:lang w:val="es-EC"/>
+        </w:rPr>
+        <w:t xml:space="preserve">La aplicación se puede instalar en el dispositivo del usuario gracias al archivo </w:t>
+      </w:r>
+      <w:proofErr w:type="spellStart"/>
+      <w:r>
+        <w:rPr>
+          <w:lang w:val="es-EC"/>
+        </w:rPr>
+        <w:t>manifest.json</w:t>
+      </w:r>
+      <w:proofErr w:type="spellEnd"/>
+      <w:r>
+        <w:rPr>
+          <w:lang w:val="es-EC"/>
+        </w:rPr>
+        <w:t xml:space="preserve">, ofreciendo una experiencia similar a la de una </w:t>
+      </w:r>
+      <w:proofErr w:type="gramStart"/>
+      <w:r>
+        <w:rPr>
+          <w:lang w:val="es-EC"/>
+        </w:rPr>
+        <w:t>app</w:t>
+      </w:r>
+      <w:proofErr w:type="gramEnd"/>
+      <w:r>
+        <w:rPr>
+          <w:lang w:val="es-EC"/>
+        </w:rPr>
+        <w:t xml:space="preserve"> nativa, con acceso rápido desde la pantalla principal y adaptabilidad a diferentes sistemas operativos y navegadores.</w:t>
       </w:r>
     </w:p>
     <w:p>
@@ -1796,13 +2674,392 @@
         </w:rPr>
         <w:t xml:space="preserve"> </w:t>
       </w:r>
-      <w:r>
-        <w:rPr>
-          <w:sz w:val="20"/>
-          <w:lang w:val="es-EC"/>
-        </w:rPr>
-        <w:t>Estas tecnologías se utilizan para crear la interfaz de usuario interactiva y dinámica, ofreciendo una experiencia de usuario fluida y accesible. El uso de CSS3 asegura la adaptabilidad de la aplicación a diversos tamaños de pantalla, mientras que JavaScript maneja la lógica de la aplicación</w:t>
-      </w:r>
+      <w:proofErr w:type="spellStart"/>
+      <w:r>
+        <w:rPr>
+          <w:sz w:val="20"/>
+        </w:rPr>
+        <w:t>Estas</w:t>
+      </w:r>
+      <w:proofErr w:type="spellEnd"/>
+      <w:r>
+        <w:rPr>
+          <w:sz w:val="20"/>
+        </w:rPr>
+        <w:t xml:space="preserve"> </w:t>
+      </w:r>
+      <w:proofErr w:type="spellStart"/>
+      <w:r>
+        <w:rPr>
+          <w:sz w:val="20"/>
+        </w:rPr>
+        <w:t>tecnologías</w:t>
+      </w:r>
+      <w:proofErr w:type="spellEnd"/>
+      <w:r>
+        <w:rPr>
+          <w:sz w:val="20"/>
+        </w:rPr>
+        <w:t xml:space="preserve"> se </w:t>
+      </w:r>
+      <w:proofErr w:type="spellStart"/>
+      <w:r>
+        <w:rPr>
+          <w:sz w:val="20"/>
+        </w:rPr>
+        <w:t>utilizan</w:t>
+      </w:r>
+      <w:proofErr w:type="spellEnd"/>
+      <w:r>
+        <w:rPr>
+          <w:sz w:val="20"/>
+        </w:rPr>
+        <w:t xml:space="preserve"> para </w:t>
+      </w:r>
+      <w:proofErr w:type="spellStart"/>
+      <w:r>
+        <w:rPr>
+          <w:sz w:val="20"/>
+        </w:rPr>
+        <w:t>crear</w:t>
+      </w:r>
+      <w:proofErr w:type="spellEnd"/>
+      <w:r>
+        <w:rPr>
+          <w:sz w:val="20"/>
+        </w:rPr>
+        <w:t xml:space="preserve"> la </w:t>
+      </w:r>
+      <w:proofErr w:type="spellStart"/>
+      <w:r>
+        <w:rPr>
+          <w:sz w:val="20"/>
+        </w:rPr>
+        <w:t>interfaz</w:t>
+      </w:r>
+      <w:proofErr w:type="spellEnd"/>
+      <w:r>
+        <w:rPr>
+          <w:sz w:val="20"/>
+        </w:rPr>
+        <w:t xml:space="preserve"> de </w:t>
+      </w:r>
+      <w:proofErr w:type="spellStart"/>
+      <w:r>
+        <w:rPr>
+          <w:sz w:val="20"/>
+        </w:rPr>
+        <w:t>usuario</w:t>
+      </w:r>
+      <w:proofErr w:type="spellEnd"/>
+      <w:r>
+        <w:rPr>
+          <w:sz w:val="20"/>
+        </w:rPr>
+        <w:t xml:space="preserve"> </w:t>
+      </w:r>
+      <w:proofErr w:type="spellStart"/>
+      <w:r>
+        <w:rPr>
+          <w:sz w:val="20"/>
+        </w:rPr>
+        <w:t>interactiva</w:t>
+      </w:r>
+      <w:proofErr w:type="spellEnd"/>
+      <w:r>
+        <w:rPr>
+          <w:sz w:val="20"/>
+        </w:rPr>
+        <w:t xml:space="preserve"> y </w:t>
+      </w:r>
+      <w:proofErr w:type="spellStart"/>
+      <w:r>
+        <w:rPr>
+          <w:sz w:val="20"/>
+        </w:rPr>
+        <w:t>dinámica</w:t>
+      </w:r>
+      <w:proofErr w:type="spellEnd"/>
+      <w:r>
+        <w:rPr>
+          <w:sz w:val="20"/>
+        </w:rPr>
+        <w:t xml:space="preserve">, </w:t>
+      </w:r>
+      <w:proofErr w:type="spellStart"/>
+      <w:r>
+        <w:rPr>
+          <w:sz w:val="20"/>
+        </w:rPr>
+        <w:t>ofreciendo</w:t>
+      </w:r>
+      <w:proofErr w:type="spellEnd"/>
+      <w:r>
+        <w:rPr>
+          <w:sz w:val="20"/>
+        </w:rPr>
+        <w:t xml:space="preserve"> </w:t>
+      </w:r>
+      <w:proofErr w:type="spellStart"/>
+      <w:r>
+        <w:rPr>
+          <w:sz w:val="20"/>
+        </w:rPr>
+        <w:t>una</w:t>
+      </w:r>
+      <w:proofErr w:type="spellEnd"/>
+      <w:r>
+        <w:rPr>
+          <w:sz w:val="20"/>
+        </w:rPr>
+        <w:t xml:space="preserve"> </w:t>
+      </w:r>
+      <w:proofErr w:type="spellStart"/>
+      <w:r>
+        <w:rPr>
+          <w:sz w:val="20"/>
+        </w:rPr>
+        <w:t>experiencia</w:t>
+      </w:r>
+      <w:proofErr w:type="spellEnd"/>
+      <w:r>
+        <w:rPr>
+          <w:sz w:val="20"/>
+        </w:rPr>
+        <w:t xml:space="preserve"> </w:t>
+      </w:r>
+      <w:proofErr w:type="spellStart"/>
+      <w:r>
+        <w:rPr>
+          <w:sz w:val="20"/>
+        </w:rPr>
+        <w:t>fluida</w:t>
+      </w:r>
+      <w:proofErr w:type="spellEnd"/>
+      <w:r>
+        <w:rPr>
+          <w:sz w:val="20"/>
+        </w:rPr>
+        <w:t xml:space="preserve"> y </w:t>
+      </w:r>
+      <w:proofErr w:type="spellStart"/>
+      <w:r>
+        <w:rPr>
+          <w:sz w:val="20"/>
+        </w:rPr>
+        <w:t>accesible</w:t>
+      </w:r>
+      <w:proofErr w:type="spellEnd"/>
+      <w:r>
+        <w:rPr>
+          <w:sz w:val="20"/>
+        </w:rPr>
+        <w:t xml:space="preserve">. El </w:t>
+      </w:r>
+      <w:proofErr w:type="spellStart"/>
+      <w:r>
+        <w:rPr>
+          <w:sz w:val="20"/>
+        </w:rPr>
+        <w:t>uso</w:t>
+      </w:r>
+      <w:proofErr w:type="spellEnd"/>
+      <w:r>
+        <w:rPr>
+          <w:sz w:val="20"/>
+        </w:rPr>
+        <w:t xml:space="preserve"> de CSS3 </w:t>
+      </w:r>
+      <w:proofErr w:type="spellStart"/>
+      <w:r>
+        <w:rPr>
+          <w:sz w:val="20"/>
+        </w:rPr>
+        <w:t>asegura</w:t>
+      </w:r>
+      <w:proofErr w:type="spellEnd"/>
+      <w:r>
+        <w:rPr>
+          <w:sz w:val="20"/>
+        </w:rPr>
+        <w:t xml:space="preserve"> la </w:t>
+      </w:r>
+      <w:proofErr w:type="spellStart"/>
+      <w:r>
+        <w:rPr>
+          <w:sz w:val="20"/>
+        </w:rPr>
+        <w:t>adaptabilidad</w:t>
+      </w:r>
+      <w:proofErr w:type="spellEnd"/>
+      <w:r>
+        <w:rPr>
+          <w:sz w:val="20"/>
+        </w:rPr>
+        <w:t xml:space="preserve"> de la </w:t>
+      </w:r>
+      <w:proofErr w:type="spellStart"/>
+      <w:r>
+        <w:rPr>
+          <w:sz w:val="20"/>
+        </w:rPr>
+        <w:t>aplicación</w:t>
+      </w:r>
+      <w:proofErr w:type="spellEnd"/>
+      <w:r>
+        <w:rPr>
+          <w:sz w:val="20"/>
+        </w:rPr>
+        <w:t xml:space="preserve"> a </w:t>
+      </w:r>
+      <w:proofErr w:type="spellStart"/>
+      <w:r>
+        <w:rPr>
+          <w:sz w:val="20"/>
+        </w:rPr>
+        <w:t>diversos</w:t>
+      </w:r>
+      <w:proofErr w:type="spellEnd"/>
+      <w:r>
+        <w:rPr>
+          <w:sz w:val="20"/>
+        </w:rPr>
+        <w:t xml:space="preserve"> </w:t>
+      </w:r>
+      <w:proofErr w:type="spellStart"/>
+      <w:r>
+        <w:rPr>
+          <w:sz w:val="20"/>
+        </w:rPr>
+        <w:t>tamaños</w:t>
+      </w:r>
+      <w:proofErr w:type="spellEnd"/>
+      <w:r>
+        <w:rPr>
+          <w:sz w:val="20"/>
+        </w:rPr>
+        <w:t xml:space="preserve"> de </w:t>
+      </w:r>
+      <w:proofErr w:type="spellStart"/>
+      <w:r>
+        <w:rPr>
+          <w:sz w:val="20"/>
+        </w:rPr>
+        <w:t>pantalla</w:t>
+      </w:r>
+      <w:proofErr w:type="spellEnd"/>
+      <w:r>
+        <w:rPr>
+          <w:sz w:val="20"/>
+        </w:rPr>
+        <w:t xml:space="preserve">, </w:t>
+      </w:r>
+      <w:proofErr w:type="spellStart"/>
+      <w:r>
+        <w:rPr>
+          <w:sz w:val="20"/>
+        </w:rPr>
+        <w:t>mientras</w:t>
+      </w:r>
+      <w:proofErr w:type="spellEnd"/>
+      <w:r>
+        <w:rPr>
+          <w:sz w:val="20"/>
+        </w:rPr>
+        <w:t xml:space="preserve"> que JavaScript </w:t>
+      </w:r>
+      <w:proofErr w:type="spellStart"/>
+      <w:r>
+        <w:rPr>
+          <w:sz w:val="20"/>
+        </w:rPr>
+        <w:t>maneja</w:t>
+      </w:r>
+      <w:proofErr w:type="spellEnd"/>
+      <w:r>
+        <w:rPr>
+          <w:sz w:val="20"/>
+        </w:rPr>
+        <w:t xml:space="preserve"> la </w:t>
+      </w:r>
+      <w:proofErr w:type="spellStart"/>
+      <w:r>
+        <w:rPr>
+          <w:sz w:val="20"/>
+        </w:rPr>
+        <w:t>lógica</w:t>
+      </w:r>
+      <w:proofErr w:type="spellEnd"/>
+      <w:r>
+        <w:rPr>
+          <w:sz w:val="20"/>
+        </w:rPr>
+        <w:t xml:space="preserve"> de </w:t>
+      </w:r>
+      <w:proofErr w:type="spellStart"/>
+      <w:r>
+        <w:rPr>
+          <w:sz w:val="20"/>
+        </w:rPr>
+        <w:t>interacción</w:t>
+      </w:r>
+      <w:proofErr w:type="spellEnd"/>
+      <w:r>
+        <w:rPr>
+          <w:sz w:val="20"/>
+        </w:rPr>
+        <w:t xml:space="preserve"> y </w:t>
+      </w:r>
+      <w:proofErr w:type="spellStart"/>
+      <w:r>
+        <w:rPr>
+          <w:sz w:val="20"/>
+        </w:rPr>
+        <w:t>actualización</w:t>
+      </w:r>
+      <w:proofErr w:type="spellEnd"/>
+      <w:r>
+        <w:rPr>
+          <w:sz w:val="20"/>
+        </w:rPr>
+        <w:t xml:space="preserve"> de </w:t>
+      </w:r>
+      <w:proofErr w:type="spellStart"/>
+      <w:r>
+        <w:rPr>
+          <w:sz w:val="20"/>
+        </w:rPr>
+        <w:t>datos</w:t>
+      </w:r>
+      <w:proofErr w:type="spellEnd"/>
+      <w:r>
+        <w:rPr>
+          <w:sz w:val="20"/>
+        </w:rPr>
+        <w:t xml:space="preserve"> </w:t>
+      </w:r>
+      <w:proofErr w:type="spellStart"/>
+      <w:r>
+        <w:rPr>
+          <w:sz w:val="20"/>
+        </w:rPr>
+        <w:t>en</w:t>
+      </w:r>
+      <w:proofErr w:type="spellEnd"/>
+      <w:r>
+        <w:rPr>
+          <w:sz w:val="20"/>
+        </w:rPr>
+        <w:t xml:space="preserve"> la </w:t>
+      </w:r>
+      <w:proofErr w:type="spellStart"/>
+      <w:r>
+        <w:rPr>
+          <w:sz w:val="20"/>
+        </w:rPr>
+        <w:t>interfaz</w:t>
+      </w:r>
+      <w:proofErr w:type="spellEnd"/>
       <w:r>
         <w:rPr>
           <w:spacing w:val="-2"/>
@@ -1831,33 +3088,290 @@
       <w:r>
         <w:rPr>
           <w:sz w:val="20"/>
-          <w:lang w:val="es-EC"/>
-        </w:rPr>
-        <w:t>Service Worker: Utilizado para manejar las solicitudes de red, permitir el almacenamiento en caché y permitir el funcionamiento offline. Este componente es crucial para asegurar que la aplicación funcione incluso sin conexión a Internet, lo que permite el registro de asistencia sin problemas de conectividad.</w:t>
-      </w:r>
-    </w:p>
-    <w:p>
-      <w:pPr>
-        <w:pStyle w:val="Prrafodelista"/>
-        <w:numPr>
-          <w:ilvl w:val="1"/>
-          <w:numId w:val="4"/>
-        </w:numPr>
-        <w:tabs>
-          <w:tab w:val="left" w:pos="1135"/>
-        </w:tabs>
-        <w:ind w:right="143"/>
-        <w:rPr>
-          <w:sz w:val="20"/>
-          <w:lang w:val="es-EC"/>
-        </w:rPr>
-      </w:pPr>
-      <w:r>
-        <w:rPr>
-          <w:sz w:val="20"/>
-          <w:lang w:val="es-EC"/>
-        </w:rPr>
-        <w:t>localStorage: Utilizado para almacenar los datos de manera local en el navegador del usuario. Permite el registro de la asistencia de manera persistente hasta que los datos puedan ser sincronizados con un servidor cuando el dispositivo recupere la conexión.</w:t>
+        </w:rPr>
+        <w:t>Manifest Web App</w:t>
+      </w:r>
+      <w:r>
+        <w:rPr>
+          <w:sz w:val="20"/>
+          <w:lang w:val="es-EC"/>
+        </w:rPr>
+        <w:t xml:space="preserve">: </w:t>
+      </w:r>
+      <w:r>
+        <w:rPr>
+          <w:sz w:val="20"/>
+        </w:rPr>
+        <w:t xml:space="preserve">El </w:t>
+      </w:r>
+      <w:proofErr w:type="spellStart"/>
+      <w:r>
+        <w:rPr>
+          <w:sz w:val="20"/>
+        </w:rPr>
+        <w:t>archivo</w:t>
+      </w:r>
+      <w:proofErr w:type="spellEnd"/>
+      <w:r>
+        <w:rPr>
+          <w:sz w:val="20"/>
+        </w:rPr>
+        <w:t xml:space="preserve"> </w:t>
+      </w:r>
+      <w:proofErr w:type="spellStart"/>
+      <w:proofErr w:type="gramStart"/>
+      <w:r>
+        <w:rPr>
+          <w:sz w:val="20"/>
+        </w:rPr>
+        <w:t>manifest.json</w:t>
+      </w:r>
+      <w:proofErr w:type="spellEnd"/>
+      <w:proofErr w:type="gramEnd"/>
+      <w:r>
+        <w:rPr>
+          <w:sz w:val="20"/>
+        </w:rPr>
+        <w:t xml:space="preserve"> </w:t>
+      </w:r>
+      <w:proofErr w:type="spellStart"/>
+      <w:r>
+        <w:rPr>
+          <w:sz w:val="20"/>
+        </w:rPr>
+        <w:t>habilita</w:t>
+      </w:r>
+      <w:proofErr w:type="spellEnd"/>
+      <w:r>
+        <w:rPr>
+          <w:sz w:val="20"/>
+        </w:rPr>
+        <w:t xml:space="preserve"> la </w:t>
+      </w:r>
+      <w:proofErr w:type="spellStart"/>
+      <w:r>
+        <w:rPr>
+          <w:sz w:val="20"/>
+        </w:rPr>
+        <w:t>posibilidad</w:t>
+      </w:r>
+      <w:proofErr w:type="spellEnd"/>
+      <w:r>
+        <w:rPr>
+          <w:sz w:val="20"/>
+        </w:rPr>
+        <w:t xml:space="preserve"> de </w:t>
+      </w:r>
+      <w:proofErr w:type="spellStart"/>
+      <w:r>
+        <w:rPr>
+          <w:sz w:val="20"/>
+        </w:rPr>
+        <w:t>instalar</w:t>
+      </w:r>
+      <w:proofErr w:type="spellEnd"/>
+      <w:r>
+        <w:rPr>
+          <w:sz w:val="20"/>
+        </w:rPr>
+        <w:t xml:space="preserve"> la </w:t>
+      </w:r>
+      <w:proofErr w:type="spellStart"/>
+      <w:r>
+        <w:rPr>
+          <w:sz w:val="20"/>
+        </w:rPr>
+        <w:t>aplicación</w:t>
+      </w:r>
+      <w:proofErr w:type="spellEnd"/>
+      <w:r>
+        <w:rPr>
+          <w:sz w:val="20"/>
+        </w:rPr>
+        <w:t xml:space="preserve"> </w:t>
+      </w:r>
+      <w:proofErr w:type="spellStart"/>
+      <w:r>
+        <w:rPr>
+          <w:sz w:val="20"/>
+        </w:rPr>
+        <w:t>en</w:t>
+      </w:r>
+      <w:proofErr w:type="spellEnd"/>
+      <w:r>
+        <w:rPr>
+          <w:sz w:val="20"/>
+        </w:rPr>
+        <w:t xml:space="preserve"> </w:t>
+      </w:r>
+      <w:proofErr w:type="spellStart"/>
+      <w:r>
+        <w:rPr>
+          <w:sz w:val="20"/>
+        </w:rPr>
+        <w:t>el</w:t>
+      </w:r>
+      <w:proofErr w:type="spellEnd"/>
+      <w:r>
+        <w:rPr>
+          <w:sz w:val="20"/>
+        </w:rPr>
+        <w:t xml:space="preserve"> </w:t>
+      </w:r>
+      <w:proofErr w:type="spellStart"/>
+      <w:r>
+        <w:rPr>
+          <w:sz w:val="20"/>
+        </w:rPr>
+        <w:t>dispositivo</w:t>
+      </w:r>
+      <w:proofErr w:type="spellEnd"/>
+      <w:r>
+        <w:rPr>
+          <w:sz w:val="20"/>
+        </w:rPr>
+        <w:t xml:space="preserve"> del </w:t>
+      </w:r>
+      <w:proofErr w:type="spellStart"/>
+      <w:r>
+        <w:rPr>
+          <w:sz w:val="20"/>
+        </w:rPr>
+        <w:t>usuario</w:t>
+      </w:r>
+      <w:proofErr w:type="spellEnd"/>
+      <w:r>
+        <w:rPr>
+          <w:sz w:val="20"/>
+        </w:rPr>
+        <w:t xml:space="preserve">, </w:t>
+      </w:r>
+      <w:proofErr w:type="spellStart"/>
+      <w:r>
+        <w:rPr>
+          <w:sz w:val="20"/>
+        </w:rPr>
+        <w:t>permitiendo</w:t>
+      </w:r>
+      <w:proofErr w:type="spellEnd"/>
+      <w:r>
+        <w:rPr>
+          <w:sz w:val="20"/>
+        </w:rPr>
+        <w:t xml:space="preserve"> </w:t>
+      </w:r>
+      <w:proofErr w:type="spellStart"/>
+      <w:r>
+        <w:rPr>
+          <w:sz w:val="20"/>
+        </w:rPr>
+        <w:t>su</w:t>
+      </w:r>
+      <w:proofErr w:type="spellEnd"/>
+      <w:r>
+        <w:rPr>
+          <w:sz w:val="20"/>
+        </w:rPr>
+        <w:t xml:space="preserve"> </w:t>
+      </w:r>
+      <w:proofErr w:type="spellStart"/>
+      <w:r>
+        <w:rPr>
+          <w:sz w:val="20"/>
+        </w:rPr>
+        <w:t>acceso</w:t>
+      </w:r>
+      <w:proofErr w:type="spellEnd"/>
+      <w:r>
+        <w:rPr>
+          <w:sz w:val="20"/>
+        </w:rPr>
+        <w:t xml:space="preserve"> </w:t>
+      </w:r>
+      <w:proofErr w:type="spellStart"/>
+      <w:r>
+        <w:rPr>
+          <w:sz w:val="20"/>
+        </w:rPr>
+        <w:t>directo</w:t>
+      </w:r>
+      <w:proofErr w:type="spellEnd"/>
+      <w:r>
+        <w:rPr>
+          <w:sz w:val="20"/>
+        </w:rPr>
+        <w:t xml:space="preserve"> y </w:t>
+      </w:r>
+      <w:proofErr w:type="spellStart"/>
+      <w:r>
+        <w:rPr>
+          <w:sz w:val="20"/>
+        </w:rPr>
+        <w:t>mejor</w:t>
+      </w:r>
+      <w:proofErr w:type="spellEnd"/>
+      <w:r>
+        <w:rPr>
+          <w:sz w:val="20"/>
+        </w:rPr>
+        <w:t xml:space="preserve"> </w:t>
+      </w:r>
+      <w:proofErr w:type="spellStart"/>
+      <w:r>
+        <w:rPr>
+          <w:sz w:val="20"/>
+        </w:rPr>
+        <w:t>integración</w:t>
+      </w:r>
+      <w:proofErr w:type="spellEnd"/>
+      <w:r>
+        <w:rPr>
+          <w:sz w:val="20"/>
+        </w:rPr>
+        <w:t xml:space="preserve"> con </w:t>
+      </w:r>
+      <w:proofErr w:type="spellStart"/>
+      <w:r>
+        <w:rPr>
+          <w:sz w:val="20"/>
+        </w:rPr>
+        <w:t>el</w:t>
+      </w:r>
+      <w:proofErr w:type="spellEnd"/>
+      <w:r>
+        <w:rPr>
+          <w:sz w:val="20"/>
+        </w:rPr>
+        <w:t xml:space="preserve"> </w:t>
+      </w:r>
+      <w:proofErr w:type="spellStart"/>
+      <w:r>
+        <w:rPr>
+          <w:sz w:val="20"/>
+        </w:rPr>
+        <w:t>sistema</w:t>
+      </w:r>
+      <w:proofErr w:type="spellEnd"/>
+      <w:r>
+        <w:rPr>
+          <w:sz w:val="20"/>
+        </w:rPr>
+        <w:t xml:space="preserve"> </w:t>
+      </w:r>
+      <w:proofErr w:type="spellStart"/>
+      <w:r>
+        <w:rPr>
+          <w:sz w:val="20"/>
+        </w:rPr>
+        <w:t>operativo</w:t>
+      </w:r>
+      <w:proofErr w:type="spellEnd"/>
+      <w:r>
+        <w:rPr>
+          <w:sz w:val="20"/>
+          <w:lang w:val="es-EC"/>
+        </w:rPr>
+        <w:t>.</w:t>
       </w:r>
     </w:p>
     <w:p>
@@ -1902,7 +3416,350 @@
           <w:sz w:val="20"/>
           <w:lang w:val="es-EC"/>
         </w:rPr>
-        <w:t>PHP: Se utilizará como el lenguaje de programación para manejar la lógica del servidor, gestionar la autenticación de usuarios, y realizar la sincronización de los registros de asistencia almacenados localmente con la base de datos.</w:t>
+        <w:t xml:space="preserve">PHP: </w:t>
+      </w:r>
+      <w:r>
+        <w:rPr>
+          <w:sz w:val="20"/>
+        </w:rPr>
+        <w:t xml:space="preserve">Es </w:t>
+      </w:r>
+      <w:proofErr w:type="spellStart"/>
+      <w:r>
+        <w:rPr>
+          <w:sz w:val="20"/>
+        </w:rPr>
+        <w:t>el</w:t>
+      </w:r>
+      <w:proofErr w:type="spellEnd"/>
+      <w:r>
+        <w:rPr>
+          <w:sz w:val="20"/>
+        </w:rPr>
+        <w:t xml:space="preserve"> </w:t>
+      </w:r>
+      <w:proofErr w:type="spellStart"/>
+      <w:r>
+        <w:rPr>
+          <w:sz w:val="20"/>
+        </w:rPr>
+        <w:t>lenguaje</w:t>
+      </w:r>
+      <w:proofErr w:type="spellEnd"/>
+      <w:r>
+        <w:rPr>
+          <w:sz w:val="20"/>
+        </w:rPr>
+        <w:t xml:space="preserve"> de </w:t>
+      </w:r>
+      <w:proofErr w:type="spellStart"/>
+      <w:r>
+        <w:rPr>
+          <w:sz w:val="20"/>
+        </w:rPr>
+        <w:t>programación</w:t>
+      </w:r>
+      <w:proofErr w:type="spellEnd"/>
+      <w:r>
+        <w:rPr>
+          <w:sz w:val="20"/>
+        </w:rPr>
+        <w:t xml:space="preserve"> </w:t>
+      </w:r>
+      <w:proofErr w:type="spellStart"/>
+      <w:r>
+        <w:rPr>
+          <w:sz w:val="20"/>
+        </w:rPr>
+        <w:t>utilizado</w:t>
+      </w:r>
+      <w:proofErr w:type="spellEnd"/>
+      <w:r>
+        <w:rPr>
+          <w:sz w:val="20"/>
+        </w:rPr>
+        <w:t xml:space="preserve"> para la </w:t>
+      </w:r>
+      <w:proofErr w:type="spellStart"/>
+      <w:r>
+        <w:rPr>
+          <w:sz w:val="20"/>
+        </w:rPr>
+        <w:t>lógica</w:t>
+      </w:r>
+      <w:proofErr w:type="spellEnd"/>
+      <w:r>
+        <w:rPr>
+          <w:sz w:val="20"/>
+        </w:rPr>
+        <w:t xml:space="preserve"> del </w:t>
+      </w:r>
+      <w:proofErr w:type="spellStart"/>
+      <w:r>
+        <w:rPr>
+          <w:sz w:val="20"/>
+        </w:rPr>
+        <w:t>servidor</w:t>
+      </w:r>
+      <w:proofErr w:type="spellEnd"/>
+      <w:r>
+        <w:rPr>
+          <w:sz w:val="20"/>
+        </w:rPr>
+        <w:t xml:space="preserve">, </w:t>
+      </w:r>
+      <w:proofErr w:type="spellStart"/>
+      <w:r>
+        <w:rPr>
+          <w:sz w:val="20"/>
+        </w:rPr>
+        <w:t>gestión</w:t>
+      </w:r>
+      <w:proofErr w:type="spellEnd"/>
+      <w:r>
+        <w:rPr>
+          <w:sz w:val="20"/>
+        </w:rPr>
+        <w:t xml:space="preserve"> de la </w:t>
+      </w:r>
+      <w:proofErr w:type="spellStart"/>
+      <w:r>
+        <w:rPr>
+          <w:sz w:val="20"/>
+        </w:rPr>
+        <w:t>autenticación</w:t>
+      </w:r>
+      <w:proofErr w:type="spellEnd"/>
+      <w:r>
+        <w:rPr>
+          <w:sz w:val="20"/>
+        </w:rPr>
+        <w:t xml:space="preserve"> de </w:t>
+      </w:r>
+      <w:proofErr w:type="spellStart"/>
+      <w:r>
+        <w:rPr>
+          <w:sz w:val="20"/>
+        </w:rPr>
+        <w:t>usuarios</w:t>
+      </w:r>
+      <w:proofErr w:type="spellEnd"/>
+      <w:r>
+        <w:rPr>
+          <w:sz w:val="20"/>
+        </w:rPr>
+        <w:t xml:space="preserve"> y </w:t>
+      </w:r>
+      <w:proofErr w:type="spellStart"/>
+      <w:r>
+        <w:rPr>
+          <w:sz w:val="20"/>
+        </w:rPr>
+        <w:t>administración</w:t>
+      </w:r>
+      <w:proofErr w:type="spellEnd"/>
+      <w:r>
+        <w:rPr>
+          <w:sz w:val="20"/>
+        </w:rPr>
+        <w:t xml:space="preserve"> de </w:t>
+      </w:r>
+      <w:proofErr w:type="spellStart"/>
+      <w:r>
+        <w:rPr>
+          <w:sz w:val="20"/>
+        </w:rPr>
+        <w:t>los</w:t>
+      </w:r>
+      <w:proofErr w:type="spellEnd"/>
+      <w:r>
+        <w:rPr>
+          <w:sz w:val="20"/>
+        </w:rPr>
+        <w:t xml:space="preserve"> </w:t>
+      </w:r>
+      <w:proofErr w:type="spellStart"/>
+      <w:r>
+        <w:rPr>
+          <w:sz w:val="20"/>
+        </w:rPr>
+        <w:t>registros</w:t>
+      </w:r>
+      <w:proofErr w:type="spellEnd"/>
+      <w:r>
+        <w:rPr>
+          <w:sz w:val="20"/>
+        </w:rPr>
+        <w:t xml:space="preserve"> de </w:t>
+      </w:r>
+      <w:proofErr w:type="spellStart"/>
+      <w:r>
+        <w:rPr>
+          <w:sz w:val="20"/>
+        </w:rPr>
+        <w:t>asistencia</w:t>
+      </w:r>
+      <w:proofErr w:type="spellEnd"/>
+      <w:r>
+        <w:rPr>
+          <w:sz w:val="20"/>
+        </w:rPr>
+        <w:t xml:space="preserve">, </w:t>
+      </w:r>
+      <w:proofErr w:type="spellStart"/>
+      <w:r>
+        <w:rPr>
+          <w:sz w:val="20"/>
+        </w:rPr>
+        <w:t>materias</w:t>
+      </w:r>
+      <w:proofErr w:type="spellEnd"/>
+      <w:r>
+        <w:rPr>
+          <w:sz w:val="20"/>
+        </w:rPr>
+        <w:t xml:space="preserve"> y </w:t>
+      </w:r>
+      <w:proofErr w:type="spellStart"/>
+      <w:r>
+        <w:rPr>
+          <w:sz w:val="20"/>
+        </w:rPr>
+        <w:t>usuarios</w:t>
+      </w:r>
+      <w:proofErr w:type="spellEnd"/>
+      <w:r>
+        <w:rPr>
+          <w:sz w:val="20"/>
+        </w:rPr>
+        <w:t xml:space="preserve">. PHP </w:t>
+      </w:r>
+      <w:proofErr w:type="spellStart"/>
+      <w:r>
+        <w:rPr>
+          <w:sz w:val="20"/>
+        </w:rPr>
+        <w:t>permite</w:t>
+      </w:r>
+      <w:proofErr w:type="spellEnd"/>
+      <w:r>
+        <w:rPr>
+          <w:sz w:val="20"/>
+        </w:rPr>
+        <w:t xml:space="preserve"> </w:t>
+      </w:r>
+      <w:proofErr w:type="spellStart"/>
+      <w:r>
+        <w:rPr>
+          <w:sz w:val="20"/>
+        </w:rPr>
+        <w:t>el</w:t>
+      </w:r>
+      <w:proofErr w:type="spellEnd"/>
+      <w:r>
+        <w:rPr>
+          <w:sz w:val="20"/>
+        </w:rPr>
+        <w:t xml:space="preserve"> </w:t>
+      </w:r>
+      <w:proofErr w:type="spellStart"/>
+      <w:r>
+        <w:rPr>
+          <w:sz w:val="20"/>
+        </w:rPr>
+        <w:t>manejo</w:t>
+      </w:r>
+      <w:proofErr w:type="spellEnd"/>
+      <w:r>
+        <w:rPr>
+          <w:sz w:val="20"/>
+        </w:rPr>
+        <w:t xml:space="preserve"> </w:t>
+      </w:r>
+      <w:proofErr w:type="spellStart"/>
+      <w:r>
+        <w:rPr>
+          <w:sz w:val="20"/>
+        </w:rPr>
+        <w:t>eficiente</w:t>
+      </w:r>
+      <w:proofErr w:type="spellEnd"/>
+      <w:r>
+        <w:rPr>
+          <w:sz w:val="20"/>
+        </w:rPr>
+        <w:t xml:space="preserve"> de </w:t>
+      </w:r>
+      <w:proofErr w:type="spellStart"/>
+      <w:r>
+        <w:rPr>
+          <w:sz w:val="20"/>
+        </w:rPr>
+        <w:t>peticiones</w:t>
+      </w:r>
+      <w:proofErr w:type="spellEnd"/>
+      <w:r>
+        <w:rPr>
+          <w:sz w:val="20"/>
+        </w:rPr>
+        <w:t xml:space="preserve"> y </w:t>
+      </w:r>
+      <w:proofErr w:type="spellStart"/>
+      <w:r>
+        <w:rPr>
+          <w:sz w:val="20"/>
+        </w:rPr>
+        <w:t>asegura</w:t>
+      </w:r>
+      <w:proofErr w:type="spellEnd"/>
+      <w:r>
+        <w:rPr>
+          <w:sz w:val="20"/>
+        </w:rPr>
+        <w:t xml:space="preserve"> la </w:t>
+      </w:r>
+      <w:proofErr w:type="spellStart"/>
+      <w:r>
+        <w:rPr>
+          <w:sz w:val="20"/>
+        </w:rPr>
+        <w:t>integridad</w:t>
+      </w:r>
+      <w:proofErr w:type="spellEnd"/>
+      <w:r>
+        <w:rPr>
+          <w:sz w:val="20"/>
+        </w:rPr>
+        <w:t xml:space="preserve"> de </w:t>
+      </w:r>
+      <w:proofErr w:type="spellStart"/>
+      <w:r>
+        <w:rPr>
+          <w:sz w:val="20"/>
+        </w:rPr>
+        <w:t>los</w:t>
+      </w:r>
+      <w:proofErr w:type="spellEnd"/>
+      <w:r>
+        <w:rPr>
+          <w:sz w:val="20"/>
+        </w:rPr>
+        <w:t xml:space="preserve"> </w:t>
+      </w:r>
+      <w:proofErr w:type="spellStart"/>
+      <w:r>
+        <w:rPr>
+          <w:sz w:val="20"/>
+        </w:rPr>
+        <w:t>dato</w:t>
+      </w:r>
+      <w:proofErr w:type="spellEnd"/>
+      <w:r>
+        <w:rPr>
+          <w:sz w:val="20"/>
+          <w:lang w:val="es-EC"/>
+        </w:rPr>
+        <w:t>s.</w:t>
       </w:r>
     </w:p>
     <w:p>
@@ -1922,16 +3779,334 @@
           <w:sz w:val="20"/>
           <w:lang w:val="es-EC"/>
         </w:rPr>
-        <w:t xml:space="preserve">MySQL: Se empleará para gestionar la base de datos que almacenará la información de las materias, asistencias y usuarios. MySQL permite realizar consultas eficientes y garantizar la </w:t>
-      </w:r>
-      <w:r>
-        <w:rPr>
-          <w:sz w:val="20"/>
-          <w:lang w:val="es-EC"/>
-        </w:rPr>
-        <w:lastRenderedPageBreak/>
-        <w:t>integridad de los datos en un entorno con múltiples usuarios. La base de datos se sincronizará con la aplicación en línea, una vez que el dispositivo recupere la conexión y así el usuario pueda estar seguro de que sus datos ya están guardados y pueda consultarlo desde cualquier plataforma.</w:t>
-      </w:r>
+        <w:t xml:space="preserve">MySQL: </w:t>
+      </w:r>
+      <w:r>
+        <w:rPr>
+          <w:sz w:val="20"/>
+        </w:rPr>
+        <w:t xml:space="preserve">Se </w:t>
+      </w:r>
+      <w:proofErr w:type="spellStart"/>
+      <w:r>
+        <w:rPr>
+          <w:sz w:val="20"/>
+        </w:rPr>
+        <w:t>emplea</w:t>
+      </w:r>
+      <w:proofErr w:type="spellEnd"/>
+      <w:r>
+        <w:rPr>
+          <w:sz w:val="20"/>
+        </w:rPr>
+        <w:t xml:space="preserve"> </w:t>
+      </w:r>
+      <w:proofErr w:type="spellStart"/>
+      <w:r>
+        <w:rPr>
+          <w:sz w:val="20"/>
+        </w:rPr>
+        <w:t>como</w:t>
+      </w:r>
+      <w:proofErr w:type="spellEnd"/>
+      <w:r>
+        <w:rPr>
+          <w:sz w:val="20"/>
+        </w:rPr>
+        <w:t xml:space="preserve"> </w:t>
+      </w:r>
+      <w:proofErr w:type="spellStart"/>
+      <w:r>
+        <w:rPr>
+          <w:sz w:val="20"/>
+        </w:rPr>
+        <w:t>sistema</w:t>
+      </w:r>
+      <w:proofErr w:type="spellEnd"/>
+      <w:r>
+        <w:rPr>
+          <w:sz w:val="20"/>
+        </w:rPr>
+        <w:t xml:space="preserve"> gestor de base de </w:t>
+      </w:r>
+      <w:proofErr w:type="spellStart"/>
+      <w:r>
+        <w:rPr>
+          <w:sz w:val="20"/>
+        </w:rPr>
+        <w:t>datos</w:t>
+      </w:r>
+      <w:proofErr w:type="spellEnd"/>
+      <w:r>
+        <w:rPr>
+          <w:sz w:val="20"/>
+        </w:rPr>
+        <w:t xml:space="preserve"> para </w:t>
+      </w:r>
+      <w:proofErr w:type="spellStart"/>
+      <w:r>
+        <w:rPr>
+          <w:sz w:val="20"/>
+        </w:rPr>
+        <w:t>almacenar</w:t>
+      </w:r>
+      <w:proofErr w:type="spellEnd"/>
+      <w:r>
+        <w:rPr>
+          <w:sz w:val="20"/>
+        </w:rPr>
+        <w:t xml:space="preserve"> </w:t>
+      </w:r>
+      <w:proofErr w:type="spellStart"/>
+      <w:r>
+        <w:rPr>
+          <w:sz w:val="20"/>
+        </w:rPr>
+        <w:t>toda</w:t>
+      </w:r>
+      <w:proofErr w:type="spellEnd"/>
+      <w:r>
+        <w:rPr>
+          <w:sz w:val="20"/>
+        </w:rPr>
+        <w:t xml:space="preserve"> la </w:t>
+      </w:r>
+      <w:proofErr w:type="spellStart"/>
+      <w:r>
+        <w:rPr>
+          <w:sz w:val="20"/>
+        </w:rPr>
+        <w:t>información</w:t>
+      </w:r>
+      <w:proofErr w:type="spellEnd"/>
+      <w:r>
+        <w:rPr>
+          <w:sz w:val="20"/>
+        </w:rPr>
+        <w:t xml:space="preserve"> </w:t>
+      </w:r>
+      <w:proofErr w:type="spellStart"/>
+      <w:r>
+        <w:rPr>
+          <w:sz w:val="20"/>
+        </w:rPr>
+        <w:t>relevante</w:t>
+      </w:r>
+      <w:proofErr w:type="spellEnd"/>
+      <w:r>
+        <w:rPr>
+          <w:sz w:val="20"/>
+        </w:rPr>
+        <w:t xml:space="preserve"> de </w:t>
+      </w:r>
+      <w:proofErr w:type="spellStart"/>
+      <w:r>
+        <w:rPr>
+          <w:sz w:val="20"/>
+        </w:rPr>
+        <w:t>usuarios</w:t>
+      </w:r>
+      <w:proofErr w:type="spellEnd"/>
+      <w:r>
+        <w:rPr>
+          <w:sz w:val="20"/>
+        </w:rPr>
+        <w:t xml:space="preserve">, </w:t>
+      </w:r>
+      <w:proofErr w:type="spellStart"/>
+      <w:r>
+        <w:rPr>
+          <w:sz w:val="20"/>
+        </w:rPr>
+        <w:t>materias</w:t>
+      </w:r>
+      <w:proofErr w:type="spellEnd"/>
+      <w:r>
+        <w:rPr>
+          <w:sz w:val="20"/>
+        </w:rPr>
+        <w:t xml:space="preserve">, </w:t>
+      </w:r>
+      <w:proofErr w:type="spellStart"/>
+      <w:r>
+        <w:rPr>
+          <w:sz w:val="20"/>
+        </w:rPr>
+        <w:t>horarios</w:t>
+      </w:r>
+      <w:proofErr w:type="spellEnd"/>
+      <w:r>
+        <w:rPr>
+          <w:sz w:val="20"/>
+        </w:rPr>
+        <w:t xml:space="preserve"> y </w:t>
+      </w:r>
+      <w:proofErr w:type="spellStart"/>
+      <w:r>
+        <w:rPr>
+          <w:sz w:val="20"/>
+        </w:rPr>
+        <w:t>asistencias</w:t>
+      </w:r>
+      <w:proofErr w:type="spellEnd"/>
+      <w:r>
+        <w:rPr>
+          <w:sz w:val="20"/>
+        </w:rPr>
+        <w:t xml:space="preserve">. MySQL </w:t>
+      </w:r>
+      <w:proofErr w:type="spellStart"/>
+      <w:r>
+        <w:rPr>
+          <w:sz w:val="20"/>
+        </w:rPr>
+        <w:t>facilita</w:t>
+      </w:r>
+      <w:proofErr w:type="spellEnd"/>
+      <w:r>
+        <w:rPr>
+          <w:sz w:val="20"/>
+        </w:rPr>
+        <w:t xml:space="preserve"> </w:t>
+      </w:r>
+      <w:proofErr w:type="spellStart"/>
+      <w:r>
+        <w:rPr>
+          <w:sz w:val="20"/>
+        </w:rPr>
+        <w:t>consultas</w:t>
+      </w:r>
+      <w:proofErr w:type="spellEnd"/>
+      <w:r>
+        <w:rPr>
+          <w:sz w:val="20"/>
+        </w:rPr>
+        <w:t xml:space="preserve"> </w:t>
+      </w:r>
+      <w:proofErr w:type="spellStart"/>
+      <w:r>
+        <w:rPr>
+          <w:sz w:val="20"/>
+        </w:rPr>
+        <w:t>eficientes</w:t>
+      </w:r>
+      <w:proofErr w:type="spellEnd"/>
+      <w:r>
+        <w:rPr>
+          <w:sz w:val="20"/>
+        </w:rPr>
+        <w:t xml:space="preserve"> y </w:t>
+      </w:r>
+      <w:proofErr w:type="spellStart"/>
+      <w:r>
+        <w:rPr>
+          <w:sz w:val="20"/>
+        </w:rPr>
+        <w:t>garantiza</w:t>
+      </w:r>
+      <w:proofErr w:type="spellEnd"/>
+      <w:r>
+        <w:rPr>
+          <w:sz w:val="20"/>
+        </w:rPr>
+        <w:t xml:space="preserve"> la </w:t>
+      </w:r>
+      <w:proofErr w:type="spellStart"/>
+      <w:r>
+        <w:rPr>
+          <w:sz w:val="20"/>
+        </w:rPr>
+        <w:t>integridad</w:t>
+      </w:r>
+      <w:proofErr w:type="spellEnd"/>
+      <w:r>
+        <w:rPr>
+          <w:sz w:val="20"/>
+        </w:rPr>
+        <w:t xml:space="preserve"> </w:t>
+      </w:r>
+      <w:proofErr w:type="spellStart"/>
+      <w:r>
+        <w:rPr>
+          <w:sz w:val="20"/>
+        </w:rPr>
+        <w:t>en</w:t>
+      </w:r>
+      <w:proofErr w:type="spellEnd"/>
+      <w:r>
+        <w:rPr>
+          <w:sz w:val="20"/>
+        </w:rPr>
+        <w:t xml:space="preserve"> un </w:t>
+      </w:r>
+      <w:proofErr w:type="spellStart"/>
+      <w:r>
+        <w:rPr>
+          <w:sz w:val="20"/>
+        </w:rPr>
+        <w:t>entorno</w:t>
+      </w:r>
+      <w:proofErr w:type="spellEnd"/>
+      <w:r>
+        <w:rPr>
+          <w:sz w:val="20"/>
+        </w:rPr>
+        <w:t xml:space="preserve"> </w:t>
+      </w:r>
+      <w:proofErr w:type="spellStart"/>
+      <w:r>
+        <w:rPr>
+          <w:sz w:val="20"/>
+        </w:rPr>
+        <w:t>multiusuario</w:t>
+      </w:r>
+      <w:proofErr w:type="spellEnd"/>
+      <w:r>
+        <w:rPr>
+          <w:sz w:val="20"/>
+          <w:lang w:val="es-EC"/>
+        </w:rPr>
+        <w:t>.</w:t>
+      </w:r>
+    </w:p>
+    <w:p>
+      <w:pPr>
+        <w:pStyle w:val="Textoindependiente"/>
+        <w:ind w:right="141" w:firstLine="284"/>
+        <w:jc w:val="both"/>
+        <w:rPr>
+          <w:spacing w:val="-2"/>
+          <w:sz w:val="10"/>
+          <w:szCs w:val="10"/>
+          <w:lang w:val="es-EC"/>
+        </w:rPr>
+      </w:pPr>
+    </w:p>
+    <w:p>
+      <w:pPr>
+        <w:pStyle w:val="Textoindependiente"/>
+        <w:ind w:right="141" w:firstLine="284"/>
+        <w:jc w:val="both"/>
+        <w:rPr>
+          <w:spacing w:val="-2"/>
+          <w:sz w:val="10"/>
+          <w:szCs w:val="10"/>
+          <w:lang w:val="es-EC"/>
+        </w:rPr>
+      </w:pPr>
+    </w:p>
+    <w:p>
+      <w:pPr>
+        <w:pStyle w:val="Textoindependiente"/>
+        <w:ind w:right="141" w:firstLine="284"/>
+        <w:jc w:val="both"/>
+        <w:rPr>
+          <w:spacing w:val="-2"/>
+          <w:sz w:val="10"/>
+          <w:szCs w:val="10"/>
+          <w:lang w:val="es-EC"/>
+        </w:rPr>
+      </w:pPr>
     </w:p>
     <w:p>
       <w:pPr>
@@ -1961,6 +4136,7 @@
           <w:spacing w:val="-2"/>
           <w:lang w:val="es-EC"/>
         </w:rPr>
+        <w:lastRenderedPageBreak/>
         <w:t>En la Figura 2 y 3 se puede ver un ejemplo de la interfaz del sistema.</w:t>
       </w:r>
     </w:p>
@@ -3972,7 +6148,7 @@
       <w:lvlText w:val="(%1)"/>
       <w:lvlJc w:val="left"/>
       <w:pPr>
-        <w:ind w:left="427" w:hanging="284"/>
+        <w:ind w:left="284" w:hanging="284"/>
         <w:jc w:val="right"/>
       </w:pPr>
       <w:rPr>
@@ -3993,7 +6169,7 @@
       <w:lvlText w:val="•"/>
       <w:lvlJc w:val="left"/>
       <w:pPr>
-        <w:ind w:left="1135" w:hanging="408"/>
+        <w:ind w:left="992" w:hanging="408"/>
       </w:pPr>
       <w:rPr>
         <w:rFonts w:ascii="Palatino Linotype" w:eastAsia="Palatino Linotype" w:hAnsi="Palatino Linotype" w:cs="Palatino Linotype" w:hint="default"/>
@@ -4013,7 +6189,7 @@
       <w:lvlText w:val="•"/>
       <w:lvlJc w:val="left"/>
       <w:pPr>
-        <w:ind w:left="2084" w:hanging="408"/>
+        <w:ind w:left="1941" w:hanging="408"/>
       </w:pPr>
       <w:rPr>
         <w:rFonts w:hint="default"/>
@@ -4025,7 +6201,7 @@
       <w:lvlText w:val="•"/>
       <w:lvlJc w:val="left"/>
       <w:pPr>
-        <w:ind w:left="3029" w:hanging="408"/>
+        <w:ind w:left="2886" w:hanging="408"/>
       </w:pPr>
       <w:rPr>
         <w:rFonts w:hint="default"/>
@@ -4037,7 +6213,7 @@
       <w:lvlText w:val="•"/>
       <w:lvlJc w:val="left"/>
       <w:pPr>
-        <w:ind w:left="3974" w:hanging="408"/>
+        <w:ind w:left="3831" w:hanging="408"/>
       </w:pPr>
       <w:rPr>
         <w:rFonts w:hint="default"/>
@@ -4049,7 +6225,7 @@
       <w:lvlText w:val="•"/>
       <w:lvlJc w:val="left"/>
       <w:pPr>
-        <w:ind w:left="4918" w:hanging="408"/>
+        <w:ind w:left="4775" w:hanging="408"/>
       </w:pPr>
       <w:rPr>
         <w:rFonts w:hint="default"/>
@@ -4061,7 +6237,7 @@
       <w:lvlText w:val="•"/>
       <w:lvlJc w:val="left"/>
       <w:pPr>
-        <w:ind w:left="5863" w:hanging="408"/>
+        <w:ind w:left="5720" w:hanging="408"/>
       </w:pPr>
       <w:rPr>
         <w:rFonts w:hint="default"/>
@@ -4073,7 +6249,7 @@
       <w:lvlText w:val="•"/>
       <w:lvlJc w:val="left"/>
       <w:pPr>
-        <w:ind w:left="6808" w:hanging="408"/>
+        <w:ind w:left="6665" w:hanging="408"/>
       </w:pPr>
       <w:rPr>
         <w:rFonts w:hint="default"/>
@@ -4085,7 +6261,7 @@
       <w:lvlText w:val="•"/>
       <w:lvlJc w:val="left"/>
       <w:pPr>
-        <w:ind w:left="7752" w:hanging="408"/>
+        <w:ind w:left="7609" w:hanging="408"/>
       </w:pPr>
       <w:rPr>
         <w:rFonts w:hint="default"/>
@@ -5041,7 +7217,6 @@
   <w:style w:type="character" w:default="1" w:styleId="Fuentedeprrafopredeter">
     <w:name w:val="Default Paragraph Font"/>
     <w:uiPriority w:val="1"/>
-    <w:semiHidden/>
     <w:unhideWhenUsed/>
   </w:style>
   <w:style w:type="table" w:default="1" w:styleId="Tablanormal">

</xml_diff>